<commit_message>
Fix of Alexandre's tasks.
</commit_message>
<xml_diff>
--- a/CR/Retrospective_27-10-2022.docx
+++ b/CR/Retrospective_27-10-2022.docx
@@ -9,15 +9,7 @@
       </w:pPr>
       <w:r>
         <w:rPr/>
-        <w:t xml:space="preserve">Rétrospective du </w:t>
-      </w:r>
-      <w:r>
-        <w:rPr/>
-        <w:t>27</w:t>
-      </w:r>
-      <w:r>
-        <w:rPr/>
-        <w:t xml:space="preserve"> octobre 2022</w:t>
+        <w:t>Rétrospective du 27 octobre 2022</w:t>
       </w:r>
     </w:p>
     <w:p>
@@ -50,15 +42,7 @@
       </w:pPr>
       <w:r>
         <w:rPr/>
-        <w:t xml:space="preserve">Report des tâches </w:t>
-      </w:r>
-      <w:r>
-        <w:rPr/>
-        <w:t>G1, G2, G3 et G4</w:t>
-      </w:r>
-      <w:r>
-        <w:rPr/>
-        <w:t>.</w:t>
+        <w:t>Report des tâches G1, G2, G3 et G4.</w:t>
       </w:r>
     </w:p>
     <w:p>
@@ -91,7 +75,7 @@
         <w:gridCol w:w="2253"/>
         <w:gridCol w:w="1"/>
         <w:gridCol w:w="2253"/>
-        <w:gridCol w:w="2255"/>
+        <w:gridCol w:w="2254"/>
       </w:tblGrid>
       <w:tr>
         <w:trPr>
@@ -209,7 +193,7 @@
         </w:tc>
         <w:tc>
           <w:tcPr>
-            <w:tcW w:w="2255" w:type="dxa"/>
+            <w:tcW w:w="2254" w:type="dxa"/>
             <w:tcBorders>
               <w:bottom w:val="single" w:sz="4" w:space="0" w:color="5B9BD5"/>
             </w:tcBorders>
@@ -358,79 +342,13 @@
                 <w:szCs w:val="22"/>
                 <w:lang w:val="fr-FR" w:eastAsia="en-US" w:bidi="ar-SA"/>
               </w:rPr>
-              <w:t>5</w:t>
-            </w:r>
-            <w:r>
-              <w:rPr>
-                <w:rFonts w:eastAsia="Calibri" w:cs=""/>
-                <w:color w:val="2E74B5"/>
-                <w:kern w:val="0"/>
-                <w:sz w:val="22"/>
-                <w:szCs w:val="22"/>
-                <w:lang w:val="fr-FR" w:eastAsia="en-US" w:bidi="ar-SA"/>
-              </w:rPr>
-              <w:t xml:space="preserve"> + </w:t>
-            </w:r>
-            <w:r>
-              <w:rPr>
-                <w:rFonts w:eastAsia="Calibri" w:cs=""/>
-                <w:color w:val="2E74B5"/>
-                <w:kern w:val="0"/>
-                <w:sz w:val="22"/>
-                <w:szCs w:val="22"/>
-                <w:lang w:val="fr-FR" w:eastAsia="en-US" w:bidi="ar-SA"/>
-              </w:rPr>
-              <w:t xml:space="preserve">1 </w:t>
-            </w:r>
-            <w:r>
-              <w:rPr>
-                <w:rFonts w:eastAsia="Calibri" w:cs=""/>
-                <w:color w:val="2E74B5"/>
-                <w:kern w:val="0"/>
-                <w:sz w:val="22"/>
-                <w:szCs w:val="22"/>
-                <w:lang w:val="fr-FR" w:eastAsia="en-US" w:bidi="ar-SA"/>
-              </w:rPr>
-              <w:t xml:space="preserve">+ </w:t>
-            </w:r>
-            <w:r>
-              <w:rPr>
-                <w:rFonts w:eastAsia="Calibri" w:cs=""/>
-                <w:color w:val="2E74B5"/>
-                <w:kern w:val="0"/>
-                <w:sz w:val="22"/>
-                <w:szCs w:val="22"/>
-                <w:lang w:val="fr-FR" w:eastAsia="en-US" w:bidi="ar-SA"/>
-              </w:rPr>
-              <w:t xml:space="preserve">21 </w:t>
-            </w:r>
-            <w:r>
-              <w:rPr>
-                <w:rFonts w:eastAsia="Calibri" w:cs=""/>
-                <w:color w:val="2E74B5"/>
-                <w:kern w:val="0"/>
-                <w:sz w:val="22"/>
-                <w:szCs w:val="22"/>
-                <w:lang w:val="fr-FR" w:eastAsia="en-US" w:bidi="ar-SA"/>
-              </w:rPr>
-              <w:t xml:space="preserve">= </w:t>
-            </w:r>
-            <w:r>
-              <w:rPr>
-                <w:rFonts w:eastAsia="Calibri" w:cs=""/>
-                <w:color w:val="2E74B5"/>
-                <w:kern w:val="0"/>
-                <w:sz w:val="22"/>
-                <w:szCs w:val="22"/>
-                <w:lang w:val="fr-FR" w:eastAsia="en-US" w:bidi="ar-SA"/>
-              </w:rPr>
-              <w:t>27</w:t>
-            </w:r>
-          </w:p>
-        </w:tc>
-        <w:tc>
-          <w:tcPr>
-            <w:tcW w:w="2255" w:type="dxa"/>
+              <w:t>5 + 1 + 21 = 27</w:t>
+            </w:r>
+          </w:p>
+        </w:tc>
+        <w:tc>
+          <w:tcPr>
+            <w:tcW w:w="2254" w:type="dxa"/>
             <w:tcBorders/>
             <w:shd w:color="auto" w:fill="DEEAF6" w:themeFill="accent5" w:themeFillTint="33" w:val="clear"/>
             <w:vAlign w:val="center"/>
@@ -461,18 +379,7 @@
                 <w:szCs w:val="22"/>
                 <w:lang w:val="fr-FR" w:eastAsia="en-US" w:bidi="ar-SA"/>
               </w:rPr>
-              <w:t>95</w:t>
-            </w:r>
-            <w:r>
-              <w:rPr>
-                <w:rFonts w:eastAsia="Calibri" w:cs=""/>
-                <w:color w:val="2E74B5"/>
-                <w:kern w:val="0"/>
-                <w:sz w:val="22"/>
-                <w:szCs w:val="22"/>
-                <w:lang w:val="fr-FR" w:eastAsia="en-US" w:bidi="ar-SA"/>
-              </w:rPr>
-              <w:t>%</w:t>
+              <w:t>95%</w:t>
             </w:r>
           </w:p>
         </w:tc>
@@ -596,7 +503,7 @@
         </w:tc>
         <w:tc>
           <w:tcPr>
-            <w:tcW w:w="2255" w:type="dxa"/>
+            <w:tcW w:w="2254" w:type="dxa"/>
             <w:tcBorders/>
             <w:vAlign w:val="center"/>
           </w:tcPr>
@@ -710,18 +617,7 @@
                 <w:szCs w:val="22"/>
                 <w:lang w:val="fr-FR" w:eastAsia="en-US" w:bidi="ar-SA"/>
               </w:rPr>
-              <w:t>G</w:t>
-            </w:r>
-            <w:r>
-              <w:rPr>
-                <w:rFonts w:eastAsia="Calibri" w:cs=""/>
-                <w:color w:val="2E74B5"/>
-                <w:kern w:val="0"/>
-                <w:sz w:val="22"/>
-                <w:szCs w:val="22"/>
-                <w:lang w:val="fr-FR" w:eastAsia="en-US" w:bidi="ar-SA"/>
-              </w:rPr>
-              <w:t>1, G2, G3, G4</w:t>
+              <w:t>G1, G2, G3, G4</w:t>
             </w:r>
           </w:p>
         </w:tc>
@@ -759,134 +655,13 @@
                 <w:szCs w:val="22"/>
                 <w:lang w:val="fr-FR" w:eastAsia="en-US" w:bidi="ar-SA"/>
               </w:rPr>
-              <w:t xml:space="preserve">5 </w:t>
-            </w:r>
-            <w:r>
-              <w:rPr>
-                <w:rFonts w:eastAsia="Calibri" w:cs=""/>
-                <w:color w:val="2E74B5"/>
-                <w:kern w:val="0"/>
-                <w:sz w:val="22"/>
-                <w:szCs w:val="22"/>
-                <w:lang w:val="fr-FR" w:eastAsia="en-US" w:bidi="ar-SA"/>
-              </w:rPr>
-              <w:t xml:space="preserve">+ </w:t>
-            </w:r>
-            <w:r>
-              <w:rPr>
-                <w:rFonts w:eastAsia="Calibri" w:cs=""/>
-                <w:color w:val="2E74B5"/>
-                <w:kern w:val="0"/>
-                <w:sz w:val="22"/>
-                <w:szCs w:val="22"/>
-                <w:lang w:val="fr-FR" w:eastAsia="en-US" w:bidi="ar-SA"/>
-              </w:rPr>
-              <w:t xml:space="preserve">3 </w:t>
-            </w:r>
-            <w:r>
-              <w:rPr>
-                <w:rFonts w:eastAsia="Calibri" w:cs=""/>
-                <w:color w:val="2E74B5"/>
-                <w:kern w:val="0"/>
-                <w:sz w:val="22"/>
-                <w:szCs w:val="22"/>
-                <w:lang w:val="fr-FR" w:eastAsia="en-US" w:bidi="ar-SA"/>
-              </w:rPr>
-              <w:t>+</w:t>
-            </w:r>
-            <w:r>
-              <w:rPr>
-                <w:rFonts w:eastAsia="Calibri" w:cs=""/>
-                <w:color w:val="2E74B5"/>
-                <w:kern w:val="0"/>
-                <w:sz w:val="22"/>
-                <w:szCs w:val="22"/>
-                <w:lang w:val="fr-FR" w:eastAsia="en-US" w:bidi="ar-SA"/>
-              </w:rPr>
-              <w:t xml:space="preserve"> </w:t>
-            </w:r>
-            <w:r>
-              <w:rPr>
-                <w:rFonts w:eastAsia="Calibri" w:cs=""/>
-                <w:color w:val="2E74B5"/>
-                <w:kern w:val="0"/>
-                <w:sz w:val="22"/>
-                <w:szCs w:val="22"/>
-                <w:lang w:val="fr-FR" w:eastAsia="en-US" w:bidi="ar-SA"/>
-              </w:rPr>
-              <w:t>8</w:t>
-            </w:r>
-            <w:r>
-              <w:rPr>
-                <w:rFonts w:eastAsia="Calibri" w:cs=""/>
-                <w:color w:val="2E74B5"/>
-                <w:kern w:val="0"/>
-                <w:sz w:val="22"/>
-                <w:szCs w:val="22"/>
-                <w:lang w:val="fr-FR" w:eastAsia="en-US" w:bidi="ar-SA"/>
-              </w:rPr>
-              <w:t xml:space="preserve"> </w:t>
-            </w:r>
-            <w:r>
-              <w:rPr>
-                <w:rFonts w:eastAsia="Calibri" w:cs=""/>
-                <w:color w:val="2E74B5"/>
-                <w:kern w:val="0"/>
-                <w:sz w:val="22"/>
-                <w:szCs w:val="22"/>
-                <w:lang w:val="fr-FR" w:eastAsia="en-US" w:bidi="ar-SA"/>
-              </w:rPr>
-              <w:t>+</w:t>
-            </w:r>
-            <w:r>
-              <w:rPr>
-                <w:rFonts w:eastAsia="Calibri" w:cs=""/>
-                <w:color w:val="2E74B5"/>
-                <w:kern w:val="0"/>
-                <w:sz w:val="22"/>
-                <w:szCs w:val="22"/>
-                <w:lang w:val="fr-FR" w:eastAsia="en-US" w:bidi="ar-SA"/>
-              </w:rPr>
-              <w:t xml:space="preserve"> </w:t>
-            </w:r>
-            <w:r>
-              <w:rPr>
-                <w:rFonts w:eastAsia="Calibri" w:cs=""/>
-                <w:color w:val="2E74B5"/>
-                <w:kern w:val="0"/>
-                <w:sz w:val="22"/>
-                <w:szCs w:val="22"/>
-                <w:lang w:val="fr-FR" w:eastAsia="en-US" w:bidi="ar-SA"/>
-              </w:rPr>
-              <w:t>8</w:t>
-            </w:r>
-            <w:r>
-              <w:rPr>
-                <w:rFonts w:eastAsia="Calibri" w:cs=""/>
-                <w:color w:val="2E74B5"/>
-                <w:kern w:val="0"/>
-                <w:sz w:val="22"/>
-                <w:szCs w:val="22"/>
-                <w:lang w:val="fr-FR" w:eastAsia="en-US" w:bidi="ar-SA"/>
-              </w:rPr>
-              <w:t xml:space="preserve"> = </w:t>
-            </w:r>
-            <w:r>
-              <w:rPr>
-                <w:rFonts w:eastAsia="Calibri" w:cs=""/>
-                <w:color w:val="2E74B5"/>
-                <w:kern w:val="0"/>
-                <w:sz w:val="22"/>
-                <w:szCs w:val="22"/>
-                <w:lang w:val="fr-FR" w:eastAsia="en-US" w:bidi="ar-SA"/>
-              </w:rPr>
-              <w:t>24</w:t>
-            </w:r>
-          </w:p>
-        </w:tc>
-        <w:tc>
-          <w:tcPr>
-            <w:tcW w:w="2255" w:type="dxa"/>
+              <w:t>5 + 3 + 8 + 8 = 24</w:t>
+            </w:r>
+          </w:p>
+        </w:tc>
+        <w:tc>
+          <w:tcPr>
+            <w:tcW w:w="2254" w:type="dxa"/>
             <w:tcBorders/>
             <w:shd w:color="auto" w:fill="DEEAF6" w:themeFill="accent5" w:themeFillTint="33" w:val="clear"/>
             <w:vAlign w:val="center"/>
@@ -1035,57 +810,13 @@
                 <w:szCs w:val="22"/>
                 <w:lang w:val="fr-FR" w:eastAsia="en-US" w:bidi="ar-SA"/>
               </w:rPr>
-              <w:t xml:space="preserve">8 </w:t>
-            </w:r>
-            <w:r>
-              <w:rPr>
-                <w:rFonts w:eastAsia="Calibri" w:cs=""/>
-                <w:color w:val="2E74B5"/>
-                <w:kern w:val="0"/>
-                <w:sz w:val="22"/>
-                <w:szCs w:val="22"/>
-                <w:lang w:val="fr-FR" w:eastAsia="en-US" w:bidi="ar-SA"/>
-              </w:rPr>
-              <w:t xml:space="preserve">+ </w:t>
-            </w:r>
-            <w:r>
-              <w:rPr>
-                <w:rFonts w:eastAsia="Calibri" w:cs=""/>
-                <w:color w:val="2E74B5"/>
-                <w:kern w:val="0"/>
-                <w:sz w:val="22"/>
-                <w:szCs w:val="22"/>
-                <w:lang w:val="fr-FR" w:eastAsia="en-US" w:bidi="ar-SA"/>
-              </w:rPr>
-              <w:t xml:space="preserve">5 </w:t>
-            </w:r>
-            <w:r>
-              <w:rPr>
-                <w:rFonts w:eastAsia="Calibri" w:cs=""/>
-                <w:color w:val="2E74B5"/>
-                <w:kern w:val="0"/>
-                <w:sz w:val="22"/>
-                <w:szCs w:val="22"/>
-                <w:lang w:val="fr-FR" w:eastAsia="en-US" w:bidi="ar-SA"/>
-              </w:rPr>
-              <w:t xml:space="preserve">= </w:t>
-            </w:r>
-            <w:r>
-              <w:rPr>
-                <w:rFonts w:eastAsia="Calibri" w:cs=""/>
-                <w:color w:val="2E74B5"/>
-                <w:kern w:val="0"/>
-                <w:sz w:val="22"/>
-                <w:szCs w:val="22"/>
-                <w:lang w:val="fr-FR" w:eastAsia="en-US" w:bidi="ar-SA"/>
-              </w:rPr>
-              <w:t>13</w:t>
-            </w:r>
-          </w:p>
-        </w:tc>
-        <w:tc>
-          <w:tcPr>
-            <w:tcW w:w="2255" w:type="dxa"/>
+              <w:t>8 + 5 = 13</w:t>
+            </w:r>
+          </w:p>
+        </w:tc>
+        <w:tc>
+          <w:tcPr>
+            <w:tcW w:w="2254" w:type="dxa"/>
             <w:tcBorders/>
             <w:vAlign w:val="center"/>
           </w:tcPr>
@@ -1243,7 +974,7 @@
         </w:tc>
         <w:tc>
           <w:tcPr>
-            <w:tcW w:w="2255" w:type="dxa"/>
+            <w:tcW w:w="2254" w:type="dxa"/>
             <w:tcBorders/>
             <w:shd w:color="auto" w:fill="DEEAF6" w:themeFill="accent5" w:themeFillTint="33" w:val="clear"/>
             <w:vAlign w:val="center"/>
@@ -1392,46 +1123,13 @@
                 <w:szCs w:val="22"/>
                 <w:lang w:val="fr-FR" w:eastAsia="en-US" w:bidi="ar-SA"/>
               </w:rPr>
-              <w:t xml:space="preserve">8 + </w:t>
-            </w:r>
-            <w:r>
-              <w:rPr>
-                <w:rFonts w:eastAsia="Calibri" w:cs=""/>
-                <w:color w:val="2E74B5"/>
-                <w:kern w:val="0"/>
-                <w:sz w:val="22"/>
-                <w:szCs w:val="22"/>
-                <w:lang w:val="fr-FR" w:eastAsia="en-US" w:bidi="ar-SA"/>
-              </w:rPr>
-              <w:t>5</w:t>
-            </w:r>
-            <w:r>
-              <w:rPr>
-                <w:rFonts w:eastAsia="Calibri" w:cs=""/>
-                <w:color w:val="2E74B5"/>
-                <w:kern w:val="0"/>
-                <w:sz w:val="22"/>
-                <w:szCs w:val="22"/>
-                <w:lang w:val="fr-FR" w:eastAsia="en-US" w:bidi="ar-SA"/>
-              </w:rPr>
-              <w:t xml:space="preserve"> = </w:t>
-            </w:r>
-            <w:r>
-              <w:rPr>
-                <w:rFonts w:eastAsia="Calibri" w:cs=""/>
-                <w:color w:val="2E74B5"/>
-                <w:kern w:val="0"/>
-                <w:sz w:val="22"/>
-                <w:szCs w:val="22"/>
-                <w:lang w:val="fr-FR" w:eastAsia="en-US" w:bidi="ar-SA"/>
-              </w:rPr>
-              <w:t>13</w:t>
-            </w:r>
-          </w:p>
-        </w:tc>
-        <w:tc>
-          <w:tcPr>
-            <w:tcW w:w="2255" w:type="dxa"/>
+              <w:t>8 + 5 = 13</w:t>
+            </w:r>
+          </w:p>
+        </w:tc>
+        <w:tc>
+          <w:tcPr>
+            <w:tcW w:w="2254" w:type="dxa"/>
             <w:tcBorders/>
             <w:vAlign w:val="center"/>
           </w:tcPr>
@@ -1473,7 +1171,9 @@
             <w:tcW w:w="4508" w:type="dxa"/>
             <w:gridSpan w:val="3"/>
             <w:cnfStyle w:val="001000000000" w:firstRow="0" w:lastRow="0" w:firstColumn="1" w:lastColumn="0" w:oddVBand="0" w:evenVBand="0" w:oddHBand="0" w:evenHBand="0" w:firstRowFirstColumn="0" w:firstRowLastColumn="0" w:lastRowFirstColumn="0" w:lastRowLastColumn="0"/>
-            <w:tcBorders/>
+            <w:tcBorders>
+              <w:right w:val="single" w:sz="4" w:space="0" w:color="5B9BD5"/>
+            </w:tcBorders>
             <w:shd w:color="auto" w:fill="FFFFFF" w:themeFill="background1" w:val="clear"/>
           </w:tcPr>
           <w:p>
@@ -1512,7 +1212,7 @@
         </w:tc>
         <w:tc>
           <w:tcPr>
-            <w:tcW w:w="4508" w:type="dxa"/>
+            <w:tcW w:w="4507" w:type="dxa"/>
             <w:gridSpan w:val="2"/>
             <w:cnfStyle w:val="001000000000" w:firstRow="0" w:lastRow="0" w:firstColumn="1" w:lastColumn="0" w:oddVBand="0" w:evenVBand="0" w:oddHBand="0" w:evenHBand="0" w:firstRowFirstColumn="0" w:firstRowLastColumn="0" w:lastRowFirstColumn="0" w:lastRowLastColumn="0"/>
             <w:tcBorders/>
@@ -1584,15 +1284,7 @@
       </w:pPr>
       <w:r>
         <w:rPr/>
-        <w:t xml:space="preserve">Passage à Github </w:t>
-      </w:r>
-      <w:r>
-        <w:rPr/>
-        <w:t>réussi</w:t>
-      </w:r>
-      <w:r>
-        <w:rPr/>
-        <w:t> ;</w:t>
+        <w:t>Passage à Github réussi ;</w:t>
       </w:r>
     </w:p>
     <w:p>
@@ -1658,11 +1350,7 @@
       </w:pPr>
       <w:r>
         <w:rPr/>
-        <w:t>U</w:t>
-      </w:r>
-      <w:r>
-        <w:rPr/>
-        <w:t>S trop compliquées.</w:t>
+        <w:t>US trop compliquées.</w:t>
       </w:r>
     </w:p>
     <w:p>
@@ -1890,7 +1578,29 @@
                 <w:szCs w:val="22"/>
                 <w:lang w:val="fr-FR" w:eastAsia="en-US" w:bidi="ar-SA"/>
               </w:rPr>
-              <w:t>G10, A13, A12, A4</w:t>
+              <w:t>G10, A13, A1</w:t>
+            </w:r>
+            <w:r>
+              <w:rPr>
+                <w:rFonts w:eastAsia="Calibri" w:cs=""/>
+                <w:color w:val="2E74B5"/>
+                <w:kern w:val="0"/>
+                <w:sz w:val="22"/>
+                <w:szCs w:val="22"/>
+                <w:lang w:val="fr-FR" w:eastAsia="en-US" w:bidi="ar-SA"/>
+              </w:rPr>
+              <w:t>4</w:t>
+            </w:r>
+            <w:r>
+              <w:rPr>
+                <w:rFonts w:eastAsia="Calibri" w:cs=""/>
+                <w:color w:val="2E74B5"/>
+                <w:kern w:val="0"/>
+                <w:sz w:val="22"/>
+                <w:szCs w:val="22"/>
+                <w:lang w:val="fr-FR" w:eastAsia="en-US" w:bidi="ar-SA"/>
+              </w:rPr>
+              <w:t>, A4</w:t>
             </w:r>
           </w:p>
         </w:tc>
@@ -2520,18 +2230,7 @@
                 <w:szCs w:val="22"/>
                 <w:lang w:val="fr-FR" w:eastAsia="en-US" w:bidi="ar-SA"/>
               </w:rPr>
-              <w:t>5 + 13 = 1</w:t>
-            </w:r>
-            <w:r>
-              <w:rPr>
-                <w:rFonts w:eastAsia="Calibri" w:cs=""/>
-                <w:color w:val="2E74B5"/>
-                <w:kern w:val="0"/>
-                <w:sz w:val="22"/>
-                <w:szCs w:val="22"/>
-                <w:lang w:val="fr-FR" w:eastAsia="en-US" w:bidi="ar-SA"/>
-              </w:rPr>
-              <w:t>8</w:t>
+              <w:t>5 + 13 = 18</w:t>
             </w:r>
           </w:p>
         </w:tc>

</xml_diff>